<commit_message>
added to word doc
</commit_message>
<xml_diff>
--- a/major_findings.docx
+++ b/major_findings.docx
@@ -1,6 +1,6 @@
 
 <file path=word/document.xml><?xml version="1.0" encoding="utf-8"?>
-<w:document xmlns:wpc="http://schemas.microsoft.com/office/word/2010/wordprocessingCanvas" xmlns:cx="http://schemas.microsoft.com/office/drawing/2014/chartex" xmlns:cx1="http://schemas.microsoft.com/office/drawing/2015/9/8/chartex" xmlns:cx2="http://schemas.microsoft.com/office/drawing/2015/10/21/chartex" xmlns:cx3="http://schemas.microsoft.com/office/drawing/2016/5/9/chartex" xmlns:cx4="http://schemas.microsoft.com/office/drawing/2016/5/10/chartex" xmlns:cx5="http://schemas.microsoft.com/office/drawing/2016/5/11/chartex" xmlns:cx6="http://schemas.microsoft.com/office/drawing/2016/5/12/chartex" xmlns:cx7="http://schemas.microsoft.com/office/drawing/2016/5/13/chartex" xmlns:cx8="http://schemas.microsoft.com/office/drawing/2016/5/14/chartex" xmlns:mc="http://schemas.openxmlformats.org/markup-compatibility/2006" xmlns:aink="http://schemas.microsoft.com/office/drawing/2016/ink" xmlns:am3d="http://schemas.microsoft.com/office/drawing/2017/model3d" xmlns:o="urn:schemas-microsoft-com:office:office" xmlns:r="http://schemas.openxmlformats.org/officeDocument/2006/relationships" xmlns:m="http://schemas.openxmlformats.org/officeDocument/2006/math" xmlns:v="urn:schemas-microsoft-com:vml" xmlns:wp14="http://schemas.microsoft.com/office/word/2010/wordprocessingDrawing" xmlns:wp="http://schemas.openxmlformats.org/drawingml/2006/wordprocessingDrawing" xmlns:w10="urn:schemas-microsoft-com:office:word" xmlns:w="http://schemas.openxmlformats.org/wordprocessingml/2006/main" xmlns:w14="http://schemas.microsoft.com/office/word/2010/wordml" xmlns:w15="http://schemas.microsoft.com/office/word/2012/wordml" xmlns:w16cex="http://schemas.microsoft.com/office/word/2018/wordml/cex" xmlns:w16cid="http://schemas.microsoft.com/office/word/2016/wordml/cid" xmlns:w16="http://schemas.microsoft.com/office/word/2018/wordml" xmlns:w16se="http://schemas.microsoft.com/office/word/2015/wordml/symex" xmlns:wpg="http://schemas.microsoft.com/office/word/2010/wordprocessingGroup" xmlns:wpi="http://schemas.microsoft.com/office/word/2010/wordprocessingInk" xmlns:wne="http://schemas.microsoft.com/office/word/2006/wordml" xmlns:wps="http://schemas.microsoft.com/office/word/2010/wordprocessingShape" mc:Ignorable="w14 w15 w16se w16cid w16 w16cex wp14">
+<w:document xmlns:wpc="http://schemas.microsoft.com/office/word/2010/wordprocessingCanvas" xmlns:cx="http://schemas.microsoft.com/office/drawing/2014/chartex" xmlns:cx1="http://schemas.microsoft.com/office/drawing/2015/9/8/chartex" xmlns:cx2="http://schemas.microsoft.com/office/drawing/2015/10/21/chartex" xmlns:cx3="http://schemas.microsoft.com/office/drawing/2016/5/9/chartex" xmlns:cx4="http://schemas.microsoft.com/office/drawing/2016/5/10/chartex" xmlns:cx5="http://schemas.microsoft.com/office/drawing/2016/5/11/chartex" xmlns:cx6="http://schemas.microsoft.com/office/drawing/2016/5/12/chartex" xmlns:cx7="http://schemas.microsoft.com/office/drawing/2016/5/13/chartex" xmlns:cx8="http://schemas.microsoft.com/office/drawing/2016/5/14/chartex" xmlns:mc="http://schemas.openxmlformats.org/markup-compatibility/2006" xmlns:aink="http://schemas.microsoft.com/office/drawing/2016/ink" xmlns:am3d="http://schemas.microsoft.com/office/drawing/2017/model3d" xmlns:o="urn:schemas-microsoft-com:office:office" xmlns:r="http://schemas.openxmlformats.org/officeDocument/2006/relationships" xmlns:m="http://schemas.openxmlformats.org/officeDocument/2006/math" xmlns:v="urn:schemas-microsoft-com:vml" xmlns:wp14="http://schemas.microsoft.com/office/word/2010/wordprocessingDrawing" xmlns:wp="http://schemas.openxmlformats.org/drawingml/2006/wordprocessingDrawing" xmlns:w10="urn:schemas-microsoft-com:office:word" xmlns:w="http://schemas.openxmlformats.org/wordprocessingml/2006/main" xmlns:w14="http://schemas.microsoft.com/office/word/2010/wordml" xmlns:w15="http://schemas.microsoft.com/office/word/2012/wordml" xmlns:w16cid="http://schemas.microsoft.com/office/word/2016/wordml/cid" xmlns:w16se="http://schemas.microsoft.com/office/word/2015/wordml/symex" xmlns:wpg="http://schemas.microsoft.com/office/word/2010/wordprocessingGroup" xmlns:wpi="http://schemas.microsoft.com/office/word/2010/wordprocessingInk" xmlns:wne="http://schemas.microsoft.com/office/word/2006/wordml" xmlns:wps="http://schemas.microsoft.com/office/word/2010/wordprocessingShape" mc:Ignorable="w14 w15 w16se w16cid wp14">
   <w:body>
     <w:p>
       <w:pPr>
@@ -51,13 +51,7 @@
     </w:p>
     <w:p>
       <w:r>
-        <w:t>After determining th</w:t>
-      </w:r>
-      <w:r>
-        <w:t>a</w:t>
-      </w:r>
-      <w:r>
-        <w:t>t there was a difference between states, we first looked at the top ten states by total number of cases</w:t>
+        <w:t>After determining that there was a difference between states, we first looked at the top ten states by total number of cases</w:t>
       </w:r>
       <w:r>
         <w:t xml:space="preserve"> and plotted them as a bar chart to visualize the difference.</w:t>
@@ -205,14 +199,9 @@
     <w:p/>
     <w:p/>
     <w:p>
-      <w:proofErr w:type="gramStart"/>
       <w:r>
         <w:lastRenderedPageBreak/>
-        <w:t>Next</w:t>
-      </w:r>
-      <w:proofErr w:type="gramEnd"/>
-      <w:r>
-        <w:t xml:space="preserve"> we took the top ten states by total number of deaths and then plotted the number of deaths</w:t>
+        <w:t>Next we took the top ten states by total number of deaths and then plotted the number of deaths</w:t>
       </w:r>
       <w:r>
         <w:t>, and the number of deaths</w:t>
@@ -376,6 +365,202 @@
       </w:r>
     </w:p>
     <w:p/>
+    <w:p/>
+    <w:p/>
+    <w:p/>
+    <w:p>
+      <w:r>
+        <w:br w:type="page"/>
+      </w:r>
+    </w:p>
+    <w:p>
+      <w:pPr>
+        <w:jc w:val="center"/>
+        <w:rPr>
+          <w:b/>
+          <w:bCs/>
+        </w:rPr>
+      </w:pPr>
+      <w:r>
+        <w:rPr>
+          <w:b/>
+          <w:bCs/>
+        </w:rPr>
+        <w:lastRenderedPageBreak/>
+        <w:t>Is there a correlation between temperature and number of infected cases?</w:t>
+      </w:r>
+    </w:p>
+    <w:p>
+      <w:r>
+        <w:t xml:space="preserve">We wanted to look at how higher or lower temperatures increase the spread of infection. We used </w:t>
+      </w:r>
+      <w:proofErr w:type="spellStart"/>
+      <w:r>
+        <w:t>Meteostat</w:t>
+      </w:r>
+      <w:proofErr w:type="spellEnd"/>
+      <w:r>
+        <w:t xml:space="preserve"> data API to find historical weather data. We narrowed the scope to monthly average temperatures and top infected states. </w:t>
+      </w:r>
+    </w:p>
+    <w:p>
+      <w:r>
+        <w:t xml:space="preserve">Two main problems occurred while trying to analyze these data sets. One was that the </w:t>
+      </w:r>
+      <w:proofErr w:type="spellStart"/>
+      <w:r>
+        <w:t>Meteostat</w:t>
+      </w:r>
+      <w:proofErr w:type="spellEnd"/>
+      <w:r>
+        <w:t xml:space="preserve"> API stopped pulling data after February, so March and April statistics could not be run. Second, because of how I chose to narrow the scope, there was not enough data points to use for a better analysis. </w:t>
+      </w:r>
+    </w:p>
+    <w:p>
+      <w:r>
+        <w:t xml:space="preserve">I used two data sources to create a </w:t>
+      </w:r>
+      <w:r>
+        <w:t>data frame</w:t>
+      </w:r>
+      <w:r>
+        <w:t xml:space="preserve">. One source was for the monthly average temperatures and the other showed the total number of cases in a given state per month. I realized that there was not enough varying data to create an accurate graph of what I wanted to analyze. March and April </w:t>
+      </w:r>
+      <w:proofErr w:type="gramStart"/>
+      <w:r>
+        <w:t>is</w:t>
+      </w:r>
+      <w:proofErr w:type="gramEnd"/>
+      <w:r>
+        <w:t xml:space="preserve"> when more data for </w:t>
+      </w:r>
+      <w:proofErr w:type="spellStart"/>
+      <w:r>
+        <w:t>Covid</w:t>
+      </w:r>
+      <w:proofErr w:type="spellEnd"/>
+      <w:r>
+        <w:t xml:space="preserve"> 19 cases were released so it would have been useful if I had more information to run this analysis. </w:t>
+      </w:r>
+    </w:p>
+    <w:p>
+      <w:r>
+        <w:t>A</w:t>
+      </w:r>
+      <w:r>
+        <w:t xml:space="preserve"> simple scatter plot </w:t>
+      </w:r>
+      <w:r>
+        <w:t xml:space="preserve">was used </w:t>
+      </w:r>
+      <w:r>
+        <w:t>to graph the data</w:t>
+      </w:r>
+      <w:r>
+        <w:t xml:space="preserve"> and calculate </w:t>
+      </w:r>
+      <w:r>
+        <w:t xml:space="preserve">the correlation coefficient and plotted a line of regression. The coefficient for January was 0.16 and 0.31 for February. The low correlation coefficient tells there is a weak correlation between temperature and infected cases. </w:t>
+      </w:r>
+      <w:r>
+        <w:t>If we were to accept these results, we can assume that temperature and number of infected cases are not related.</w:t>
+      </w:r>
+    </w:p>
+    <w:p/>
+    <w:p>
+      <w:r>
+        <w:rPr>
+          <w:noProof/>
+        </w:rPr>
+        <w:drawing>
+          <wp:inline distT="0" distB="0" distL="0" distR="0" wp14:anchorId="3019F0D3" wp14:editId="2C7B19DA">
+            <wp:extent cx="2933302" cy="1955535"/>
+            <wp:effectExtent l="0" t="0" r="635" b="635"/>
+            <wp:docPr id="1" name="Picture 1" descr="A close up of a map&#10;&#10;Description automatically generated"/>
+            <wp:cNvGraphicFramePr>
+              <a:graphicFrameLocks xmlns:a="http://schemas.openxmlformats.org/drawingml/2006/main" noChangeAspect="1"/>
+            </wp:cNvGraphicFramePr>
+            <a:graphic xmlns:a="http://schemas.openxmlformats.org/drawingml/2006/main">
+              <a:graphicData uri="http://schemas.openxmlformats.org/drawingml/2006/picture">
+                <pic:pic xmlns:pic="http://schemas.openxmlformats.org/drawingml/2006/picture">
+                  <pic:nvPicPr>
+                    <pic:cNvPr id="1" name="jantempcases.png"/>
+                    <pic:cNvPicPr/>
+                  </pic:nvPicPr>
+                  <pic:blipFill>
+                    <a:blip r:embed="rId8">
+                      <a:extLst>
+                        <a:ext uri="{28A0092B-C50C-407E-A947-70E740481C1C}">
+                          <a14:useLocalDpi xmlns:a14="http://schemas.microsoft.com/office/drawing/2010/main" val="0"/>
+                        </a:ext>
+                      </a:extLst>
+                    </a:blip>
+                    <a:stretch>
+                      <a:fillRect/>
+                    </a:stretch>
+                  </pic:blipFill>
+                  <pic:spPr>
+                    <a:xfrm>
+                      <a:off x="0" y="0"/>
+                      <a:ext cx="2965201" cy="1976801"/>
+                    </a:xfrm>
+                    <a:prstGeom prst="rect">
+                      <a:avLst/>
+                    </a:prstGeom>
+                  </pic:spPr>
+                </pic:pic>
+              </a:graphicData>
+            </a:graphic>
+          </wp:inline>
+        </w:drawing>
+      </w:r>
+      <w:r>
+        <w:rPr>
+          <w:noProof/>
+        </w:rPr>
+        <w:drawing>
+          <wp:inline distT="0" distB="0" distL="0" distR="0" wp14:anchorId="6E5E760A" wp14:editId="4CF1CE1D">
+            <wp:extent cx="2939970" cy="1959980"/>
+            <wp:effectExtent l="0" t="0" r="0" b="0"/>
+            <wp:docPr id="2" name="Picture 2" descr="A screenshot of a cell phone&#10;&#10;Description automatically generated"/>
+            <wp:cNvGraphicFramePr>
+              <a:graphicFrameLocks xmlns:a="http://schemas.openxmlformats.org/drawingml/2006/main" noChangeAspect="1"/>
+            </wp:cNvGraphicFramePr>
+            <a:graphic xmlns:a="http://schemas.openxmlformats.org/drawingml/2006/main">
+              <a:graphicData uri="http://schemas.openxmlformats.org/drawingml/2006/picture">
+                <pic:pic xmlns:pic="http://schemas.openxmlformats.org/drawingml/2006/picture">
+                  <pic:nvPicPr>
+                    <pic:cNvPr id="2" name="febtempcases.png"/>
+                    <pic:cNvPicPr/>
+                  </pic:nvPicPr>
+                  <pic:blipFill>
+                    <a:blip r:embed="rId9">
+                      <a:extLst>
+                        <a:ext uri="{28A0092B-C50C-407E-A947-70E740481C1C}">
+                          <a14:useLocalDpi xmlns:a14="http://schemas.microsoft.com/office/drawing/2010/main" val="0"/>
+                        </a:ext>
+                      </a:extLst>
+                    </a:blip>
+                    <a:stretch>
+                      <a:fillRect/>
+                    </a:stretch>
+                  </pic:blipFill>
+                  <pic:spPr>
+                    <a:xfrm>
+                      <a:off x="0" y="0"/>
+                      <a:ext cx="2970666" cy="1980444"/>
+                    </a:xfrm>
+                    <a:prstGeom prst="rect">
+                      <a:avLst/>
+                    </a:prstGeom>
+                  </pic:spPr>
+                </pic:pic>
+              </a:graphicData>
+            </a:graphic>
+          </wp:inline>
+        </w:drawing>
+      </w:r>
+    </w:p>
     <w:sectPr>
       <w:pgSz w:w="12240" w:h="15840"/>
       <w:pgMar w:top="1440" w:right="1440" w:bottom="1440" w:left="1440" w:header="720" w:footer="720" w:gutter="0"/>
@@ -387,7 +572,7 @@
 </file>
 
 <file path=word/styles.xml><?xml version="1.0" encoding="utf-8"?>
-<w:styles xmlns:mc="http://schemas.openxmlformats.org/markup-compatibility/2006" xmlns:r="http://schemas.openxmlformats.org/officeDocument/2006/relationships" xmlns:w="http://schemas.openxmlformats.org/wordprocessingml/2006/main" xmlns:w14="http://schemas.microsoft.com/office/word/2010/wordml" xmlns:w15="http://schemas.microsoft.com/office/word/2012/wordml" xmlns:w16cex="http://schemas.microsoft.com/office/word/2018/wordml/cex" xmlns:w16cid="http://schemas.microsoft.com/office/word/2016/wordml/cid" xmlns:w16="http://schemas.microsoft.com/office/word/2018/wordml" xmlns:w16se="http://schemas.microsoft.com/office/word/2015/wordml/symex" mc:Ignorable="w14 w15 w16se w16cid w16 w16cex">
+<w:styles xmlns:mc="http://schemas.openxmlformats.org/markup-compatibility/2006" xmlns:r="http://schemas.openxmlformats.org/officeDocument/2006/relationships" xmlns:w="http://schemas.openxmlformats.org/wordprocessingml/2006/main" xmlns:w14="http://schemas.microsoft.com/office/word/2010/wordml" xmlns:w15="http://schemas.microsoft.com/office/word/2012/wordml" xmlns:w16cid="http://schemas.microsoft.com/office/word/2016/wordml/cid" xmlns:w16se="http://schemas.microsoft.com/office/word/2015/wordml/symex" mc:Ignorable="w14 w15 w16se w16cid">
   <w:docDefaults>
     <w:rPrDefault>
       <w:rPr>
@@ -509,6 +694,7 @@
     <w:lsdException w:name="HTML Sample" w:semiHidden="1" w:unhideWhenUsed="1"/>
     <w:lsdException w:name="HTML Typewriter" w:semiHidden="1" w:unhideWhenUsed="1"/>
     <w:lsdException w:name="HTML Variable" w:semiHidden="1" w:unhideWhenUsed="1"/>
+    <w:lsdException w:name="Normal Table" w:semiHidden="1" w:unhideWhenUsed="1"/>
     <w:lsdException w:name="annotation subject" w:semiHidden="1" w:unhideWhenUsed="1"/>
     <w:lsdException w:name="No List" w:semiHidden="1" w:unhideWhenUsed="1"/>
     <w:lsdException w:name="Outline List 1" w:semiHidden="1" w:unhideWhenUsed="1"/>
@@ -555,8 +741,10 @@
     <w:lsdException w:name="Table Subtle 2" w:semiHidden="1" w:unhideWhenUsed="1"/>
     <w:lsdException w:name="Table Web 1" w:semiHidden="1" w:unhideWhenUsed="1"/>
     <w:lsdException w:name="Table Web 2" w:semiHidden="1" w:unhideWhenUsed="1"/>
+    <w:lsdException w:name="Table Web 3" w:semiHidden="1" w:unhideWhenUsed="1"/>
     <w:lsdException w:name="Balloon Text" w:semiHidden="1" w:unhideWhenUsed="1"/>
     <w:lsdException w:name="Table Grid" w:uiPriority="39"/>
+    <w:lsdException w:name="Table Theme" w:semiHidden="1" w:unhideWhenUsed="1"/>
     <w:lsdException w:name="Placeholder Text" w:semiHidden="1"/>
     <w:lsdException w:name="No Spacing" w:uiPriority="1" w:qFormat="1"/>
     <w:lsdException w:name="Light Shading" w:uiPriority="60"/>

</xml_diff>

<commit_message>
Finish write-up of findings
</commit_message>
<xml_diff>
--- a/major_findings.docx
+++ b/major_findings.docx
@@ -1,6 +1,6 @@
 
 <file path=word/document.xml><?xml version="1.0" encoding="utf-8"?>
-<w:document xmlns:wpc="http://schemas.microsoft.com/office/word/2010/wordprocessingCanvas" xmlns:cx="http://schemas.microsoft.com/office/drawing/2014/chartex" xmlns:cx1="http://schemas.microsoft.com/office/drawing/2015/9/8/chartex" xmlns:cx2="http://schemas.microsoft.com/office/drawing/2015/10/21/chartex" xmlns:cx3="http://schemas.microsoft.com/office/drawing/2016/5/9/chartex" xmlns:cx4="http://schemas.microsoft.com/office/drawing/2016/5/10/chartex" xmlns:cx5="http://schemas.microsoft.com/office/drawing/2016/5/11/chartex" xmlns:cx6="http://schemas.microsoft.com/office/drawing/2016/5/12/chartex" xmlns:cx7="http://schemas.microsoft.com/office/drawing/2016/5/13/chartex" xmlns:cx8="http://schemas.microsoft.com/office/drawing/2016/5/14/chartex" xmlns:mc="http://schemas.openxmlformats.org/markup-compatibility/2006" xmlns:aink="http://schemas.microsoft.com/office/drawing/2016/ink" xmlns:am3d="http://schemas.microsoft.com/office/drawing/2017/model3d" xmlns:o="urn:schemas-microsoft-com:office:office" xmlns:r="http://schemas.openxmlformats.org/officeDocument/2006/relationships" xmlns:m="http://schemas.openxmlformats.org/officeDocument/2006/math" xmlns:v="urn:schemas-microsoft-com:vml" xmlns:wp14="http://schemas.microsoft.com/office/word/2010/wordprocessingDrawing" xmlns:wp="http://schemas.openxmlformats.org/drawingml/2006/wordprocessingDrawing" xmlns:w10="urn:schemas-microsoft-com:office:word" xmlns:w="http://schemas.openxmlformats.org/wordprocessingml/2006/main" xmlns:w14="http://schemas.microsoft.com/office/word/2010/wordml" xmlns:w15="http://schemas.microsoft.com/office/word/2012/wordml" xmlns:w16cid="http://schemas.microsoft.com/office/word/2016/wordml/cid" xmlns:w16se="http://schemas.microsoft.com/office/word/2015/wordml/symex" xmlns:wpg="http://schemas.microsoft.com/office/word/2010/wordprocessingGroup" xmlns:wpi="http://schemas.microsoft.com/office/word/2010/wordprocessingInk" xmlns:wne="http://schemas.microsoft.com/office/word/2006/wordml" xmlns:wps="http://schemas.microsoft.com/office/word/2010/wordprocessingShape" mc:Ignorable="w14 w15 w16se w16cid wp14">
+<w:document xmlns:wpc="http://schemas.microsoft.com/office/word/2010/wordprocessingCanvas" xmlns:cx="http://schemas.microsoft.com/office/drawing/2014/chartex" xmlns:cx1="http://schemas.microsoft.com/office/drawing/2015/9/8/chartex" xmlns:cx2="http://schemas.microsoft.com/office/drawing/2015/10/21/chartex" xmlns:cx3="http://schemas.microsoft.com/office/drawing/2016/5/9/chartex" xmlns:cx4="http://schemas.microsoft.com/office/drawing/2016/5/10/chartex" xmlns:cx5="http://schemas.microsoft.com/office/drawing/2016/5/11/chartex" xmlns:cx6="http://schemas.microsoft.com/office/drawing/2016/5/12/chartex" xmlns:cx7="http://schemas.microsoft.com/office/drawing/2016/5/13/chartex" xmlns:cx8="http://schemas.microsoft.com/office/drawing/2016/5/14/chartex" xmlns:mc="http://schemas.openxmlformats.org/markup-compatibility/2006" xmlns:aink="http://schemas.microsoft.com/office/drawing/2016/ink" xmlns:am3d="http://schemas.microsoft.com/office/drawing/2017/model3d" xmlns:o="urn:schemas-microsoft-com:office:office" xmlns:r="http://schemas.openxmlformats.org/officeDocument/2006/relationships" xmlns:m="http://schemas.openxmlformats.org/officeDocument/2006/math" xmlns:v="urn:schemas-microsoft-com:vml" xmlns:wp14="http://schemas.microsoft.com/office/word/2010/wordprocessingDrawing" xmlns:wp="http://schemas.openxmlformats.org/drawingml/2006/wordprocessingDrawing" xmlns:w10="urn:schemas-microsoft-com:office:word" xmlns:w="http://schemas.openxmlformats.org/wordprocessingml/2006/main" xmlns:w14="http://schemas.microsoft.com/office/word/2010/wordml" xmlns:w15="http://schemas.microsoft.com/office/word/2012/wordml" xmlns:w16cex="http://schemas.microsoft.com/office/word/2018/wordml/cex" xmlns:w16cid="http://schemas.microsoft.com/office/word/2016/wordml/cid" xmlns:w16="http://schemas.microsoft.com/office/word/2018/wordml" xmlns:w16se="http://schemas.microsoft.com/office/word/2015/wordml/symex" xmlns:wpg="http://schemas.microsoft.com/office/word/2010/wordprocessingGroup" xmlns:wpi="http://schemas.microsoft.com/office/word/2010/wordprocessingInk" xmlns:wne="http://schemas.microsoft.com/office/word/2006/wordml" xmlns:wps="http://schemas.microsoft.com/office/word/2010/wordprocessingShape" mc:Ignorable="w14 w15 w16se w16cid w16 w16cex wp14">
   <w:body>
     <w:p>
       <w:pPr>
@@ -329,15 +329,7 @@
     </w:p>
     <w:p>
       <w:r>
-        <w:t>From these charts and our chi-squared analysis we can see that states are experiencing significantly different rates of infection. This analysis also helped to show the difference between total numbers and numbers per capita. One motivation for this analysis was to standardize numbers based on population to contrast the abundance of media reports of statistics without a valid basis for comparison (</w:t>
-      </w:r>
-      <w:proofErr w:type="spellStart"/>
-      <w:r>
-        <w:t>ie</w:t>
-      </w:r>
-      <w:proofErr w:type="spellEnd"/>
-      <w:r>
-        <w:t>. headline news about USA passing Italy for number of cases when the two countries have very different total population counts).</w:t>
+        <w:t>From these charts and our chi-squared analysis we can see that states are experiencing significantly different rates of infection. This analysis also helped to show the difference between total numbers and numbers per capita. One motivation for this analysis was to standardize numbers based on population to contrast the abundance of media reports of statistics without a valid basis for comparison (ie. headline news about USA passing Italy for number of cases when the two countries have very different total population counts).</w:t>
       </w:r>
     </w:p>
     <w:p/>
@@ -364,18 +356,298 @@
         <w:t>?</w:t>
       </w:r>
     </w:p>
-    <w:p/>
-    <w:p/>
-    <w:p/>
-    <w:p/>
-    <w:p>
-      <w:r>
-        <w:br w:type="page"/>
+    <w:p>
+      <w:r>
+        <w:t>In this portion of our analysis we compare the state of California to the rest of the nation in order to determine whether we as a state are doing better, worse than, or equal to the rest of the nation.</w:t>
       </w:r>
     </w:p>
     <w:p>
       <w:pPr>
         <w:jc w:val="center"/>
+      </w:pPr>
+      <w:r>
+        <w:t>We started with a</w:t>
+      </w:r>
+      <w:r>
+        <w:t xml:space="preserve"> linear regression </w:t>
+      </w:r>
+      <w:r>
+        <w:t>model (below)</w:t>
+      </w:r>
+      <w:r>
+        <w:t xml:space="preserve"> </w:t>
+      </w:r>
+      <w:r>
+        <w:t>to check for correlation between California and the rest of the nation. W</w:t>
+      </w:r>
+      <w:r>
+        <w:t xml:space="preserve">e can see that there is a strong positive correlation </w:t>
+      </w:r>
+      <w:r>
+        <w:t xml:space="preserve">(r-squared = 0.0934) </w:t>
+      </w:r>
+      <w:r>
+        <w:t>between the daily number of new cases for California and the rest of the nation. Using this model we predict that California's cases will follow the trend of the rest of the nation.</w:t>
+      </w:r>
+      <w:r>
+        <w:t xml:space="preserve"> The model also predicts California will </w:t>
+      </w:r>
+      <w:r>
+        <w:lastRenderedPageBreak/>
+        <w:t>experience roughly 1/3 of the cases experienced by the rest of the nation (line equation = 0.3x + 0.03).</w:t>
+      </w:r>
+      <w:r>
+        <w:rPr>
+          <w:noProof/>
+        </w:rPr>
+        <w:drawing>
+          <wp:inline distT="0" distB="0" distL="0" distR="0" wp14:anchorId="27BA3920" wp14:editId="090C9C60">
+            <wp:extent cx="2807208" cy="2569464"/>
+            <wp:effectExtent l="0" t="0" r="0" b="2540"/>
+            <wp:docPr id="3" name="Picture 3"/>
+            <wp:cNvGraphicFramePr>
+              <a:graphicFrameLocks xmlns:a="http://schemas.openxmlformats.org/drawingml/2006/main" noChangeAspect="1"/>
+            </wp:cNvGraphicFramePr>
+            <a:graphic xmlns:a="http://schemas.openxmlformats.org/drawingml/2006/main">
+              <a:graphicData uri="http://schemas.openxmlformats.org/drawingml/2006/picture">
+                <pic:pic xmlns:pic="http://schemas.openxmlformats.org/drawingml/2006/picture">
+                  <pic:nvPicPr>
+                    <pic:cNvPr id="0" name="Picture 1"/>
+                    <pic:cNvPicPr>
+                      <a:picLocks noChangeAspect="1" noChangeArrowheads="1"/>
+                    </pic:cNvPicPr>
+                  </pic:nvPicPr>
+                  <pic:blipFill>
+                    <a:blip r:embed="rId8">
+                      <a:extLst>
+                        <a:ext uri="{28A0092B-C50C-407E-A947-70E740481C1C}">
+                          <a14:useLocalDpi xmlns:a14="http://schemas.microsoft.com/office/drawing/2010/main" val="0"/>
+                        </a:ext>
+                      </a:extLst>
+                    </a:blip>
+                    <a:srcRect/>
+                    <a:stretch>
+                      <a:fillRect/>
+                    </a:stretch>
+                  </pic:blipFill>
+                  <pic:spPr bwMode="auto">
+                    <a:xfrm>
+                      <a:off x="0" y="0"/>
+                      <a:ext cx="2807208" cy="2569464"/>
+                    </a:xfrm>
+                    <a:prstGeom prst="rect">
+                      <a:avLst/>
+                    </a:prstGeom>
+                    <a:noFill/>
+                    <a:ln>
+                      <a:noFill/>
+                    </a:ln>
+                  </pic:spPr>
+                </pic:pic>
+              </a:graphicData>
+            </a:graphic>
+          </wp:inline>
+        </w:drawing>
+      </w:r>
+    </w:p>
+    <w:p/>
+    <w:p>
+      <w:r>
+        <w:t>Knowing that the two variables are correlated, we now want to investigate whether the apparent difference in case</w:t>
+      </w:r>
+      <w:r>
+        <w:t>s</w:t>
+      </w:r>
+      <w:r>
+        <w:t xml:space="preserve"> numbers per day is statistically significant.</w:t>
+      </w:r>
+      <w:r>
+        <w:t xml:space="preserve"> The charts below illustrate the apparent difference in infection rates between California and the nation. </w:t>
+      </w:r>
+    </w:p>
+    <w:p>
+      <w:r>
+        <w:rPr>
+          <w:noProof/>
+        </w:rPr>
+        <w:drawing>
+          <wp:inline distT="0" distB="0" distL="0" distR="0" wp14:anchorId="5998C26A" wp14:editId="65C0C693">
+            <wp:extent cx="2807208" cy="2569464"/>
+            <wp:effectExtent l="0" t="0" r="0" b="2540"/>
+            <wp:docPr id="4" name="Picture 4"/>
+            <wp:cNvGraphicFramePr>
+              <a:graphicFrameLocks xmlns:a="http://schemas.openxmlformats.org/drawingml/2006/main" noChangeAspect="1"/>
+            </wp:cNvGraphicFramePr>
+            <a:graphic xmlns:a="http://schemas.openxmlformats.org/drawingml/2006/main">
+              <a:graphicData uri="http://schemas.openxmlformats.org/drawingml/2006/picture">
+                <pic:pic xmlns:pic="http://schemas.openxmlformats.org/drawingml/2006/picture">
+                  <pic:nvPicPr>
+                    <pic:cNvPr id="0" name="Picture 2"/>
+                    <pic:cNvPicPr>
+                      <a:picLocks noChangeAspect="1" noChangeArrowheads="1"/>
+                    </pic:cNvPicPr>
+                  </pic:nvPicPr>
+                  <pic:blipFill>
+                    <a:blip r:embed="rId9">
+                      <a:extLst>
+                        <a:ext uri="{28A0092B-C50C-407E-A947-70E740481C1C}">
+                          <a14:useLocalDpi xmlns:a14="http://schemas.microsoft.com/office/drawing/2010/main" val="0"/>
+                        </a:ext>
+                      </a:extLst>
+                    </a:blip>
+                    <a:srcRect/>
+                    <a:stretch>
+                      <a:fillRect/>
+                    </a:stretch>
+                  </pic:blipFill>
+                  <pic:spPr bwMode="auto">
+                    <a:xfrm>
+                      <a:off x="0" y="0"/>
+                      <a:ext cx="2807208" cy="2569464"/>
+                    </a:xfrm>
+                    <a:prstGeom prst="rect">
+                      <a:avLst/>
+                    </a:prstGeom>
+                    <a:noFill/>
+                    <a:ln>
+                      <a:noFill/>
+                    </a:ln>
+                  </pic:spPr>
+                </pic:pic>
+              </a:graphicData>
+            </a:graphic>
+          </wp:inline>
+        </w:drawing>
+      </w:r>
+      <w:r>
+        <w:rPr>
+          <w:noProof/>
+        </w:rPr>
+        <w:drawing>
+          <wp:inline distT="0" distB="0" distL="0" distR="0" wp14:anchorId="31278B9D" wp14:editId="5523D7A2">
+            <wp:extent cx="2807208" cy="2569464"/>
+            <wp:effectExtent l="0" t="0" r="0" b="2540"/>
+            <wp:docPr id="5" name="Picture 5"/>
+            <wp:cNvGraphicFramePr>
+              <a:graphicFrameLocks xmlns:a="http://schemas.openxmlformats.org/drawingml/2006/main" noChangeAspect="1"/>
+            </wp:cNvGraphicFramePr>
+            <a:graphic xmlns:a="http://schemas.openxmlformats.org/drawingml/2006/main">
+              <a:graphicData uri="http://schemas.openxmlformats.org/drawingml/2006/picture">
+                <pic:pic xmlns:pic="http://schemas.openxmlformats.org/drawingml/2006/picture">
+                  <pic:nvPicPr>
+                    <pic:cNvPr id="0" name="Picture 3"/>
+                    <pic:cNvPicPr>
+                      <a:picLocks noChangeAspect="1" noChangeArrowheads="1"/>
+                    </pic:cNvPicPr>
+                  </pic:nvPicPr>
+                  <pic:blipFill>
+                    <a:blip r:embed="rId10">
+                      <a:extLst>
+                        <a:ext uri="{28A0092B-C50C-407E-A947-70E740481C1C}">
+                          <a14:useLocalDpi xmlns:a14="http://schemas.microsoft.com/office/drawing/2010/main" val="0"/>
+                        </a:ext>
+                      </a:extLst>
+                    </a:blip>
+                    <a:srcRect/>
+                    <a:stretch>
+                      <a:fillRect/>
+                    </a:stretch>
+                  </pic:blipFill>
+                  <pic:spPr bwMode="auto">
+                    <a:xfrm>
+                      <a:off x="0" y="0"/>
+                      <a:ext cx="2807208" cy="2569464"/>
+                    </a:xfrm>
+                    <a:prstGeom prst="rect">
+                      <a:avLst/>
+                    </a:prstGeom>
+                    <a:noFill/>
+                    <a:ln>
+                      <a:noFill/>
+                    </a:ln>
+                  </pic:spPr>
+                </pic:pic>
+              </a:graphicData>
+            </a:graphic>
+          </wp:inline>
+        </w:drawing>
+      </w:r>
+    </w:p>
+    <w:p>
+      <w:r>
+        <w:t xml:space="preserve">To test for differences between California and the rest of the nation we conducted 2 t-tests to test for difference in means. </w:t>
+      </w:r>
+    </w:p>
+    <w:p>
+      <w:r>
+        <w:t xml:space="preserve">The first t-test compared California’s daily change in cases to the rest of the nation. </w:t>
+      </w:r>
+      <w:r>
+        <w:t>After conducting the t-test</w:t>
+      </w:r>
+      <w:r>
+        <w:t>,</w:t>
+      </w:r>
+      <w:r>
+        <w:t xml:space="preserve"> we </w:t>
+      </w:r>
+      <w:r>
+        <w:t>we</w:t>
+      </w:r>
+      <w:r>
+        <w:t>re able to reject the null hypothesis that there is no significant difference between the daily number of new cases for California vs. the rest of the nation</w:t>
+      </w:r>
+      <w:r>
+        <w:t xml:space="preserve"> (p-value=0.0001)</w:t>
+      </w:r>
+      <w:r>
+        <w:t xml:space="preserve">. </w:t>
+      </w:r>
+    </w:p>
+    <w:p>
+      <w:r>
+        <w:t xml:space="preserve">The second t-test compared the total number of cases for California vs. the rest of the nation. </w:t>
+      </w:r>
+      <w:r>
+        <w:t xml:space="preserve">After conducting the second t-test above, we are able to reject the null hypothesis that there is no significant </w:t>
+      </w:r>
+      <w:r>
+        <w:lastRenderedPageBreak/>
+        <w:t>difference between the number of confirmed cases for California vs. the rest of the nation</w:t>
+      </w:r>
+      <w:r>
+        <w:t xml:space="preserve"> (p-value = 0.002)</w:t>
+      </w:r>
+      <w:r>
+        <w:t>.</w:t>
+      </w:r>
+    </w:p>
+    <w:p>
+      <w:r>
+        <w:t>Using these test results combined with the linear regression model created above, we determine</w:t>
+      </w:r>
+      <w:r>
+        <w:t>d</w:t>
+      </w:r>
+      <w:r>
+        <w:t xml:space="preserve"> that California's number of new cases per day is positively correlated with the rest of the nation but the number of new cases per day is significantly less than the rest of the nation.</w:t>
+      </w:r>
+    </w:p>
+    <w:p>
+      <w:r>
+        <w:t>One conclusion that could be drawn from these results is that California is experiencing the same general trend for daily new Covid-19 cases as the rest of the nation, but the severity of our infection rate is lower than the rest of the nation. This shows that California is doing better than the</w:t>
+      </w:r>
+      <w:r>
+        <w:t xml:space="preserve"> rest of the</w:t>
+      </w:r>
+      <w:r>
+        <w:t xml:space="preserve"> nation in terms of infection rate but does not tell us about the reason for the difference. </w:t>
+      </w:r>
+    </w:p>
+    <w:p/>
+    <w:p>
+      <w:pPr>
+        <w:jc w:val="center"/>
         <w:rPr>
           <w:b/>
           <w:bCs/>
@@ -386,34 +658,17 @@
           <w:b/>
           <w:bCs/>
         </w:rPr>
-        <w:lastRenderedPageBreak/>
         <w:t>Is there a correlation between temperature and number of infected cases?</w:t>
       </w:r>
     </w:p>
     <w:p>
       <w:r>
-        <w:t xml:space="preserve">We wanted to look at how higher or lower temperatures increase the spread of infection. We used </w:t>
-      </w:r>
-      <w:proofErr w:type="spellStart"/>
-      <w:r>
-        <w:t>Meteostat</w:t>
-      </w:r>
-      <w:proofErr w:type="spellEnd"/>
-      <w:r>
-        <w:t xml:space="preserve"> data API to find historical weather data. We narrowed the scope to monthly average temperatures and top infected states. </w:t>
-      </w:r>
-    </w:p>
-    <w:p>
-      <w:r>
-        <w:t xml:space="preserve">Two main problems occurred while trying to analyze these data sets. One was that the </w:t>
-      </w:r>
-      <w:proofErr w:type="spellStart"/>
-      <w:r>
-        <w:t>Meteostat</w:t>
-      </w:r>
-      <w:proofErr w:type="spellEnd"/>
-      <w:r>
-        <w:t xml:space="preserve"> API stopped pulling data after February, so March and April statistics could not be run. Second, because of how I chose to narrow the scope, there was not enough data points to use for a better analysis. </w:t>
+        <w:t xml:space="preserve">We wanted to look at how higher or lower temperatures increase the spread of infection. We used Meteostat data API to find historical weather data. We narrowed the scope to monthly average temperatures and top infected states. </w:t>
+      </w:r>
+    </w:p>
+    <w:p>
+      <w:r>
+        <w:t xml:space="preserve">Two main problems occurred while trying to analyze these data sets. One was that the Meteostat API stopped pulling data after February, so March and April statistics could not be run. Second, because of how I chose to narrow the scope, there was not enough data points to use for a better analysis. </w:t>
       </w:r>
     </w:p>
     <w:p>
@@ -424,23 +679,7 @@
         <w:t>data frame</w:t>
       </w:r>
       <w:r>
-        <w:t xml:space="preserve">. One source was for the monthly average temperatures and the other showed the total number of cases in a given state per month. I realized that there was not enough varying data to create an accurate graph of what I wanted to analyze. March and April </w:t>
-      </w:r>
-      <w:proofErr w:type="gramStart"/>
-      <w:r>
-        <w:t>is</w:t>
-      </w:r>
-      <w:proofErr w:type="gramEnd"/>
-      <w:r>
-        <w:t xml:space="preserve"> when more data for </w:t>
-      </w:r>
-      <w:proofErr w:type="spellStart"/>
-      <w:r>
-        <w:t>Covid</w:t>
-      </w:r>
-      <w:proofErr w:type="spellEnd"/>
-      <w:r>
-        <w:t xml:space="preserve"> 19 cases were released so it would have been useful if I had more information to run this analysis. </w:t>
+        <w:t xml:space="preserve">. One source was for the monthly average temperatures and the other showed the total number of cases in a given state per month. I realized that there was not enough varying data to create an accurate graph of what I wanted to analyze. March and April is when more data for Covid 19 cases were released so it would have been useful if I had more information to run this analysis. </w:t>
       </w:r>
     </w:p>
     <w:p>
@@ -488,7 +727,7 @@
                     <pic:cNvPicPr/>
                   </pic:nvPicPr>
                   <pic:blipFill>
-                    <a:blip r:embed="rId8">
+                    <a:blip r:embed="rId11">
                       <a:extLst>
                         <a:ext uri="{28A0092B-C50C-407E-A947-70E740481C1C}">
                           <a14:useLocalDpi xmlns:a14="http://schemas.microsoft.com/office/drawing/2010/main" val="0"/>
@@ -534,7 +773,7 @@
                     <pic:cNvPicPr/>
                   </pic:nvPicPr>
                   <pic:blipFill>
-                    <a:blip r:embed="rId9">
+                    <a:blip r:embed="rId12">
                       <a:extLst>
                         <a:ext uri="{28A0092B-C50C-407E-A947-70E740481C1C}">
                           <a14:useLocalDpi xmlns:a14="http://schemas.microsoft.com/office/drawing/2010/main" val="0"/>
@@ -572,7 +811,7 @@
 </file>
 
 <file path=word/styles.xml><?xml version="1.0" encoding="utf-8"?>
-<w:styles xmlns:mc="http://schemas.openxmlformats.org/markup-compatibility/2006" xmlns:r="http://schemas.openxmlformats.org/officeDocument/2006/relationships" xmlns:w="http://schemas.openxmlformats.org/wordprocessingml/2006/main" xmlns:w14="http://schemas.microsoft.com/office/word/2010/wordml" xmlns:w15="http://schemas.microsoft.com/office/word/2012/wordml" xmlns:w16cid="http://schemas.microsoft.com/office/word/2016/wordml/cid" xmlns:w16se="http://schemas.microsoft.com/office/word/2015/wordml/symex" mc:Ignorable="w14 w15 w16se w16cid">
+<w:styles xmlns:mc="http://schemas.openxmlformats.org/markup-compatibility/2006" xmlns:r="http://schemas.openxmlformats.org/officeDocument/2006/relationships" xmlns:w="http://schemas.openxmlformats.org/wordprocessingml/2006/main" xmlns:w14="http://schemas.microsoft.com/office/word/2010/wordml" xmlns:w15="http://schemas.microsoft.com/office/word/2012/wordml" xmlns:w16cex="http://schemas.microsoft.com/office/word/2018/wordml/cex" xmlns:w16cid="http://schemas.microsoft.com/office/word/2016/wordml/cid" xmlns:w16="http://schemas.microsoft.com/office/word/2018/wordml" xmlns:w16se="http://schemas.microsoft.com/office/word/2015/wordml/symex" mc:Ignorable="w14 w15 w16se w16cid w16 w16cex">
   <w:docDefaults>
     <w:rPrDefault>
       <w:rPr>

</xml_diff>